<commit_message>
First Draft of NISpeculum
</commit_message>
<xml_diff>
--- a/Dissertation/Thesis/[00]Draft.docx
+++ b/Dissertation/Thesis/[00]Draft.docx
@@ -102,6 +102,16 @@
       </w:pPr>
       <w:r>
         <w:t>3D Full Data Acquisition a Static Setup</w:t>
+      </w:r>
+    </w:p>
+    <w:p>
+      <w:pPr>
+        <w:suppressAutoHyphens w:val="0"/>
+        <w:spacing w:line="240" w:lineRule="auto"/>
+        <w:jc w:val="left"/>
+      </w:pPr>
+      <w:r>
+        <w:t>3D Panoramic Data Acquisition using a Static Setup</w:t>
       </w:r>
     </w:p>
     <w:p>
@@ -123,6 +133,8 @@
       <w:r>
         <w:br w:type="page"/>
       </w:r>
+      <w:bookmarkStart w:id="0" w:name="_GoBack"/>
+      <w:bookmarkEnd w:id="0"/>
     </w:p>
     <w:p>
       <w:pPr>
@@ -574,7 +586,25 @@
         <w:rPr>
           <w:lang w:val="en-US"/>
         </w:rPr>
-        <w:t>Information Capture</w:t>
+        <w:t>Scanning</w:t>
+      </w:r>
+      <w:r>
+        <w:rPr>
+          <w:lang w:val="en-US"/>
+        </w:rPr>
+        <w:t xml:space="preserve"> / Images A</w:t>
+      </w:r>
+      <w:r>
+        <w:rPr>
+          <w:lang w:val="en-US"/>
+        </w:rPr>
+        <w:t>c</w:t>
+      </w:r>
+      <w:r>
+        <w:rPr>
+          <w:lang w:val="en-US"/>
+        </w:rPr>
+        <w:t>quisition</w:t>
       </w:r>
     </w:p>
     <w:p>
@@ -602,34 +632,76 @@
         <w:rPr>
           <w:lang w:val="en-US"/>
         </w:rPr>
-        <w:t xml:space="preserve">Technology </w:t>
-      </w:r>
-    </w:p>
-    <w:p>
-      <w:pPr>
-        <w:pStyle w:val="Relatrio"/>
-        <w:rPr>
-          <w:lang w:val="en-US"/>
-        </w:rPr>
-      </w:pPr>
-      <w:r>
-        <w:rPr>
-          <w:lang w:val="en-US"/>
-        </w:rPr>
-        <w:t>Describe each technology and point the pros and cons.</w:t>
-      </w:r>
-    </w:p>
-    <w:p>
-      <w:pPr>
-        <w:pStyle w:val="Relatrio"/>
-        <w:rPr>
-          <w:lang w:val="en-US"/>
-        </w:rPr>
-      </w:pPr>
-      <w:r>
-        <w:rPr>
-          <w:lang w:val="en-US"/>
-        </w:rPr>
+        <w:t>Stereoscopy</w:t>
+      </w:r>
+    </w:p>
+    <w:p>
+      <w:pPr>
+        <w:pStyle w:val="Relatrio"/>
+        <w:rPr>
+          <w:lang w:val="en-US"/>
+        </w:rPr>
+      </w:pPr>
+      <w:r>
+        <w:rPr>
+          <w:lang w:val="en-US"/>
+        </w:rPr>
+        <w:t>Things</w:t>
+      </w:r>
+    </w:p>
+    <w:p>
+      <w:pPr>
+        <w:pStyle w:val="Ttulo2"/>
+        <w:rPr>
+          <w:lang w:val="en-US"/>
+        </w:rPr>
+      </w:pPr>
+      <w:r>
+        <w:rPr>
+          <w:lang w:val="en-US"/>
+        </w:rPr>
+        <w:t>Time-Of-Flight</w:t>
+      </w:r>
+    </w:p>
+    <w:p>
+      <w:pPr>
+        <w:pStyle w:val="Relatrio"/>
+        <w:rPr>
+          <w:lang w:val="en-US"/>
+        </w:rPr>
+      </w:pPr>
+      <w:r>
+        <w:rPr>
+          <w:lang w:val="en-US"/>
+        </w:rPr>
+        <w:t xml:space="preserve">See Book </w:t>
+      </w:r>
+      <w:r>
+        <w:rPr>
+          <w:lang w:val="en-US"/>
+        </w:rPr>
+        <w:t xml:space="preserve">Time-of-Flight Cameras and Microsoft Kinect </w:t>
+      </w:r>
+    </w:p>
+    <w:p>
+      <w:pPr>
+        <w:pStyle w:val="Relatrio"/>
+        <w:rPr>
+          <w:lang w:val="en-US"/>
+        </w:rPr>
+      </w:pPr>
+      <w:r>
+        <w:rPr>
+          <w:lang w:val="en-US"/>
+        </w:rPr>
+        <w:t>Things</w:t>
+      </w:r>
+    </w:p>
+    <w:p>
+      <w:pPr>
+        <w:pStyle w:val="Ttulo2"/>
+      </w:pPr>
+      <w:r>
         <w:t>Structured Light</w:t>
       </w:r>
     </w:p>
@@ -644,152 +716,117 @@
         <w:rPr>
           <w:lang w:val="en-US"/>
         </w:rPr>
-        <w:t>Stratified light?</w:t>
-      </w:r>
-    </w:p>
-    <w:p>
-      <w:pPr>
-        <w:pStyle w:val="Relatrio"/>
-        <w:rPr>
-          <w:lang w:val="en-US"/>
-        </w:rPr>
-      </w:pPr>
-      <w:r>
-        <w:rPr>
-          <w:lang w:val="en-US"/>
-        </w:rPr>
-        <w:t xml:space="preserve">Depth Cameras (emphasis on Kinect) </w:t>
+        <w:t>Things</w:t>
       </w:r>
     </w:p>
     <w:p>
       <w:pPr>
         <w:pStyle w:val="Ttulo2"/>
-        <w:rPr>
-          <w:lang w:val="en-US"/>
-        </w:rPr>
-      </w:pPr>
-      <w:r>
-        <w:rPr>
-          <w:lang w:val="en-US"/>
-        </w:rPr>
-        <w:t xml:space="preserve">Systems </w:t>
-      </w:r>
-    </w:p>
-    <w:p>
-      <w:pPr>
-        <w:pStyle w:val="Relatrio"/>
-        <w:rPr>
-          <w:lang w:val="en-US"/>
-        </w:rPr>
-      </w:pPr>
-      <w:r>
-        <w:rPr>
-          <w:lang w:val="en-US"/>
-        </w:rPr>
-        <w:t xml:space="preserve">Show some examples of working systems. Point the technologies that they </w:t>
-      </w:r>
-      <w:proofErr w:type="gramStart"/>
-      <w:r>
-        <w:rPr>
-          <w:lang w:val="en-US"/>
-        </w:rPr>
-        <w:t>use,</w:t>
-      </w:r>
-      <w:proofErr w:type="gramEnd"/>
-      <w:r>
-        <w:rPr>
-          <w:lang w:val="en-US"/>
-        </w:rPr>
-        <w:t xml:space="preserve"> their characteristics and for what purposes where they developed and explain how they are used (static or moving camera, </w:t>
-      </w:r>
-      <w:proofErr w:type="spellStart"/>
-      <w:r>
-        <w:rPr>
-          <w:lang w:val="en-US"/>
-        </w:rPr>
-        <w:t>p.e.</w:t>
-      </w:r>
-      <w:proofErr w:type="spellEnd"/>
-      <w:r>
-        <w:rPr>
-          <w:lang w:val="en-US"/>
-        </w:rPr>
-        <w:t>)</w:t>
+      </w:pPr>
+      <w:r>
+        <w:t xml:space="preserve">Kinect </w:t>
+      </w:r>
+    </w:p>
+    <w:p>
+      <w:pPr>
+        <w:pStyle w:val="Relatrio"/>
+        <w:rPr>
+          <w:lang w:val="en-US"/>
+        </w:rPr>
+      </w:pPr>
+      <w:r>
+        <w:rPr>
+          <w:lang w:val="en-US"/>
+        </w:rPr>
+        <w:t>Things</w:t>
       </w:r>
     </w:p>
     <w:p>
       <w:pPr>
         <w:pStyle w:val="Ttulo1"/>
-        <w:rPr>
-          <w:lang w:val="en-US"/>
-        </w:rPr>
-      </w:pPr>
-      <w:r>
-        <w:rPr>
-          <w:lang w:val="en-US"/>
-        </w:rPr>
-        <w:t xml:space="preserve">From Capture to Models </w:t>
-      </w:r>
-    </w:p>
-    <w:p>
-      <w:pPr>
-        <w:pStyle w:val="Relatrio"/>
-        <w:rPr>
-          <w:lang w:val="en-US"/>
-        </w:rPr>
-      </w:pPr>
-      <w:r>
-        <w:rPr>
-          <w:lang w:val="en-US"/>
-        </w:rPr>
-        <w:t>Mesh construction from point clouds.</w:t>
-      </w:r>
-    </w:p>
-    <w:p>
-      <w:pPr>
-        <w:pStyle w:val="Relatrio"/>
-        <w:rPr>
-          <w:lang w:val="en-US"/>
-        </w:rPr>
-      </w:pPr>
-      <w:r>
-        <w:rPr>
-          <w:lang w:val="en-US"/>
-        </w:rPr>
-        <w:t xml:space="preserve">Smoothing </w:t>
-      </w:r>
-    </w:p>
-    <w:p>
-      <w:pPr>
-        <w:pStyle w:val="Relatrio"/>
-        <w:rPr>
-          <w:lang w:val="en-US"/>
-        </w:rPr>
-      </w:pPr>
-      <w:proofErr w:type="gramStart"/>
-      <w:r>
-        <w:rPr>
-          <w:lang w:val="en-US"/>
-        </w:rPr>
-        <w:t>Color issue.</w:t>
-      </w:r>
-      <w:proofErr w:type="gramEnd"/>
-    </w:p>
-    <w:p>
-      <w:pPr>
-        <w:pStyle w:val="Relatrio"/>
-        <w:rPr>
-          <w:lang w:val="en-US"/>
-        </w:rPr>
-      </w:pPr>
-      <w:proofErr w:type="gramStart"/>
-      <w:r>
-        <w:rPr>
-          <w:lang w:val="en-US"/>
-        </w:rPr>
-        <w:t>Normal, reflection, etc.</w:t>
-      </w:r>
-      <w:proofErr w:type="gramEnd"/>
+      </w:pPr>
+      <w:r>
+        <w:t>Panoramic Data Acquisition Systems</w:t>
+      </w:r>
+    </w:p>
+    <w:p>
+      <w:pPr>
+        <w:pStyle w:val="Relatrio"/>
+        <w:rPr>
+          <w:lang w:val="en-US"/>
+        </w:rPr>
+      </w:pPr>
+      <w:r>
+        <w:rPr>
+          <w:lang w:val="en-US"/>
+        </w:rPr>
+        <w:t xml:space="preserve">Things </w:t>
+      </w:r>
+    </w:p>
+    <w:p>
+      <w:pPr>
+        <w:pStyle w:val="Ttulo2"/>
+        <w:rPr>
+          <w:lang w:val="en-US"/>
+        </w:rPr>
+      </w:pPr>
+      <w:r>
+        <w:rPr>
+          <w:lang w:val="en-US"/>
+        </w:rPr>
+        <w:lastRenderedPageBreak/>
+        <w:t>Moving</w:t>
+      </w:r>
+    </w:p>
+    <w:p>
+      <w:pPr>
+        <w:pStyle w:val="Relatrio"/>
+        <w:rPr>
+          <w:lang w:val="en-US"/>
+        </w:rPr>
+      </w:pPr>
+      <w:r>
+        <w:rPr>
+          <w:lang w:val="en-US"/>
+        </w:rPr>
+        <w:t xml:space="preserve">Things </w:t>
+      </w:r>
+    </w:p>
+    <w:p>
+      <w:pPr>
+        <w:pStyle w:val="Ttulo2"/>
+        <w:rPr>
+          <w:lang w:val="en-US"/>
+        </w:rPr>
+      </w:pPr>
+      <w:r>
+        <w:rPr>
+          <w:lang w:val="en-US"/>
+        </w:rPr>
+        <w:t xml:space="preserve">Static </w:t>
+      </w:r>
+    </w:p>
+    <w:p>
+      <w:pPr>
+        <w:pStyle w:val="Relatrio"/>
+        <w:rPr>
+          <w:lang w:val="en-US"/>
+        </w:rPr>
+      </w:pPr>
+      <w:r>
+        <w:rPr>
+          <w:lang w:val="en-US"/>
+        </w:rPr>
+        <w:t>Things</w:t>
+      </w:r>
+    </w:p>
+    <w:p>
+      <w:pPr>
+        <w:pStyle w:val="Relatrio"/>
+        <w:rPr>
+          <w:lang w:val="en-US"/>
+        </w:rPr>
+      </w:pPr>
     </w:p>
     <w:p>
       <w:pPr>
@@ -802,7 +839,6 @@
         <w:rPr>
           <w:lang w:val="en-US"/>
         </w:rPr>
-        <w:lastRenderedPageBreak/>
         <w:softHyphen/>
       </w:r>
       <w:r>
@@ -1046,15 +1082,7 @@
         <w:rPr>
           <w:lang w:val="en-US"/>
         </w:rPr>
-        <w:t xml:space="preserve">System </w:t>
-      </w:r>
-      <w:bookmarkStart w:id="0" w:name="_GoBack"/>
-      <w:bookmarkEnd w:id="0"/>
-      <w:r>
-        <w:rPr>
-          <w:lang w:val="en-US"/>
-        </w:rPr>
-        <w:t>pipeline.</w:t>
+        <w:t>System pipeline.</w:t>
       </w:r>
       <w:proofErr w:type="gramEnd"/>
     </w:p>
@@ -1263,8 +1291,712 @@
         <w:t>User Guide</w:t>
       </w:r>
     </w:p>
+    <w:p>
+      <w:pPr>
+        <w:pStyle w:val="Ttulo"/>
+        <w:ind w:firstLine="720"/>
+        <w:rPr>
+          <w:lang w:val="en-US"/>
+        </w:rPr>
+      </w:pPr>
+      <w:r>
+        <w:rPr>
+          <w:lang w:val="en-US"/>
+        </w:rPr>
+        <w:lastRenderedPageBreak/>
+        <w:t>Related Work</w:t>
+      </w:r>
+    </w:p>
+    <w:p>
+      <w:pPr>
+        <w:pStyle w:val="Ttulo1"/>
+        <w:rPr>
+          <w:lang w:val="en-US"/>
+        </w:rPr>
+      </w:pPr>
+      <w:r>
+        <w:rPr>
+          <w:lang w:val="en-US"/>
+        </w:rPr>
+        <w:t xml:space="preserve">3D </w:t>
+      </w:r>
+      <w:r>
+        <w:rPr>
+          <w:lang w:val="en-US"/>
+        </w:rPr>
+        <w:t xml:space="preserve">Scanning / Images </w:t>
+      </w:r>
+      <w:proofErr w:type="spellStart"/>
+      <w:r>
+        <w:rPr>
+          <w:lang w:val="en-US"/>
+        </w:rPr>
+        <w:t>Aquisition</w:t>
+      </w:r>
+      <w:proofErr w:type="spellEnd"/>
+    </w:p>
+    <w:p>
+      <w:pPr>
+        <w:pStyle w:val="Relatrio"/>
+        <w:rPr>
+          <w:lang w:val="en-US"/>
+        </w:rPr>
+      </w:pPr>
+      <w:r>
+        <w:rPr>
+          <w:lang w:val="en-US"/>
+        </w:rPr>
+        <w:t>Things</w:t>
+      </w:r>
+    </w:p>
+    <w:p>
+      <w:pPr>
+        <w:pStyle w:val="Ttulo2"/>
+        <w:rPr>
+          <w:lang w:val="en-US"/>
+        </w:rPr>
+      </w:pPr>
+      <w:r>
+        <w:rPr>
+          <w:lang w:val="en-US"/>
+        </w:rPr>
+        <w:t xml:space="preserve">Technology </w:t>
+      </w:r>
+      <w:r>
+        <w:rPr>
+          <w:lang w:val="en-US"/>
+        </w:rPr>
+        <w:t>(Instruments)</w:t>
+      </w:r>
+    </w:p>
+    <w:p>
+      <w:pPr>
+        <w:pStyle w:val="Relatrio"/>
+        <w:rPr>
+          <w:lang w:val="en-US"/>
+        </w:rPr>
+      </w:pPr>
+      <w:r>
+        <w:rPr>
+          <w:lang w:val="en-US"/>
+        </w:rPr>
+        <w:t>Describe each technology and point the pros and cons.</w:t>
+      </w:r>
+    </w:p>
+    <w:p>
+      <w:pPr>
+        <w:pStyle w:val="Relatrio"/>
+        <w:rPr>
+          <w:lang w:val="en-US"/>
+        </w:rPr>
+      </w:pPr>
+      <w:r>
+        <w:rPr>
+          <w:lang w:val="en-US"/>
+        </w:rPr>
+        <w:t>Structured Light</w:t>
+      </w:r>
+    </w:p>
+    <w:p>
+      <w:pPr>
+        <w:pStyle w:val="Relatrio"/>
+        <w:rPr>
+          <w:lang w:val="en-US"/>
+        </w:rPr>
+      </w:pPr>
+      <w:r>
+        <w:rPr>
+          <w:lang w:val="en-US"/>
+        </w:rPr>
+        <w:t>Stratified light?</w:t>
+      </w:r>
+    </w:p>
+    <w:p>
+      <w:pPr>
+        <w:pStyle w:val="Relatrio"/>
+        <w:rPr>
+          <w:lang w:val="en-US"/>
+        </w:rPr>
+      </w:pPr>
+      <w:r>
+        <w:rPr>
+          <w:lang w:val="en-US"/>
+        </w:rPr>
+        <w:t xml:space="preserve">Depth Cameras (emphasis on Kinect) </w:t>
+      </w:r>
+    </w:p>
+    <w:p>
+      <w:pPr>
+        <w:pStyle w:val="Relatrio"/>
+        <w:rPr>
+          <w:lang w:val="en-US"/>
+        </w:rPr>
+      </w:pPr>
+      <w:r>
+        <w:rPr>
+          <w:lang w:val="en-US"/>
+        </w:rPr>
+        <w:t>Ranging Cameras</w:t>
+      </w:r>
+    </w:p>
+    <w:p>
+      <w:pPr>
+        <w:pStyle w:val="Relatrio"/>
+        <w:rPr>
+          <w:lang w:val="en-US"/>
+        </w:rPr>
+      </w:pPr>
+      <w:r>
+        <w:rPr>
+          <w:lang w:val="en-US"/>
+        </w:rPr>
+        <w:t>Triangulation Scanners</w:t>
+      </w:r>
+    </w:p>
+    <w:p>
+      <w:pPr>
+        <w:pStyle w:val="Relatrio"/>
+        <w:rPr>
+          <w:lang w:val="en-US"/>
+        </w:rPr>
+      </w:pPr>
+    </w:p>
+    <w:p>
+      <w:pPr>
+        <w:pStyle w:val="Relatrio"/>
+        <w:rPr>
+          <w:b/>
+          <w:lang w:val="en-US"/>
+        </w:rPr>
+      </w:pPr>
+      <w:r>
+        <w:rPr>
+          <w:b/>
+          <w:lang w:val="en-US"/>
+        </w:rPr>
+        <w:t xml:space="preserve">Mesa Imaging </w:t>
+      </w:r>
+      <w:proofErr w:type="spellStart"/>
+      <w:r>
+        <w:rPr>
+          <w:b/>
+          <w:lang w:val="en-US"/>
+        </w:rPr>
+        <w:t>SwissRanger</w:t>
+      </w:r>
+      <w:proofErr w:type="spellEnd"/>
+      <w:r>
+        <w:rPr>
+          <w:b/>
+          <w:lang w:val="en-US"/>
+        </w:rPr>
+        <w:t xml:space="preserve"> 4000 (SR4000)</w:t>
+      </w:r>
+    </w:p>
+    <w:p>
+      <w:pPr>
+        <w:pStyle w:val="Relatrio"/>
+        <w:rPr>
+          <w:lang w:val="en-US"/>
+        </w:rPr>
+      </w:pPr>
+      <w:hyperlink r:id="rId10" w:history="1">
+        <w:r>
+          <w:rPr>
+            <w:rStyle w:val="Hiperligao"/>
+            <w:lang w:val="en-US"/>
+          </w:rPr>
+          <w:t>http://www.acroname.com/robotics/parts/R317-SR4000-CW.html</w:t>
+        </w:r>
+      </w:hyperlink>
+    </w:p>
+    <w:p>
+      <w:pPr>
+        <w:pStyle w:val="Relatrio"/>
+        <w:rPr>
+          <w:b/>
+          <w:lang w:val="en-US"/>
+        </w:rPr>
+      </w:pPr>
+      <w:r>
+        <w:rPr>
+          <w:b/>
+          <w:lang w:val="en-US"/>
+        </w:rPr>
+        <w:t xml:space="preserve">PMD Technologies </w:t>
+      </w:r>
+      <w:proofErr w:type="spellStart"/>
+      <w:r>
+        <w:rPr>
+          <w:b/>
+          <w:lang w:val="en-US"/>
+        </w:rPr>
+        <w:t>CamCube</w:t>
+      </w:r>
+      <w:proofErr w:type="spellEnd"/>
+      <w:r>
+        <w:rPr>
+          <w:b/>
+          <w:lang w:val="en-US"/>
+        </w:rPr>
+        <w:t xml:space="preserve"> 2.0</w:t>
+      </w:r>
+    </w:p>
+    <w:p>
+      <w:pPr>
+        <w:pStyle w:val="Relatrio"/>
+        <w:rPr>
+          <w:lang w:val="en-US"/>
+        </w:rPr>
+      </w:pPr>
+      <w:r>
+        <w:rPr>
+          <w:lang w:val="en-US"/>
+        </w:rPr>
+        <w:t>http://www.geometh.ethz.ch/people/kohtobia/DGPF2011</w:t>
+      </w:r>
+    </w:p>
+    <w:p>
+      <w:pPr>
+        <w:pStyle w:val="Relatrio"/>
+        <w:rPr>
+          <w:lang w:val="en-US"/>
+        </w:rPr>
+      </w:pPr>
+      <w:hyperlink r:id="rId11" w:history="1">
+        <w:r>
+          <w:rPr>
+            <w:rStyle w:val="Hiperligao"/>
+            <w:lang w:val="en-US"/>
+          </w:rPr>
+          <w:t>http://openni-discussions.979934.n3.nabble.com/OpenNI-dev-Minimum-Depth-td4015339.html</w:t>
+        </w:r>
+      </w:hyperlink>
+    </w:p>
+    <w:p>
+      <w:pPr>
+        <w:pStyle w:val="Relatrio"/>
+        <w:rPr>
+          <w:b/>
+          <w:lang w:val="en-US"/>
+        </w:rPr>
+      </w:pPr>
+      <w:r>
+        <w:rPr>
+          <w:b/>
+          <w:lang w:val="en-US"/>
+        </w:rPr>
+        <w:t>PMD Nano</w:t>
+      </w:r>
+    </w:p>
+    <w:p>
+      <w:pPr>
+        <w:pStyle w:val="Relatrio"/>
+        <w:rPr>
+          <w:lang w:val="en-US"/>
+        </w:rPr>
+      </w:pPr>
+      <w:r>
+        <w:rPr>
+          <w:lang w:val="en-US"/>
+        </w:rPr>
+        <w:t>http://www.pmdtec.com/html/pdf/order_CamBoard_nano.pdf</w:t>
+      </w:r>
+    </w:p>
+    <w:p>
+      <w:pPr>
+        <w:pStyle w:val="Relatrio"/>
+        <w:rPr>
+          <w:b/>
+        </w:rPr>
+      </w:pPr>
+      <w:proofErr w:type="spellStart"/>
+      <w:r>
+        <w:rPr>
+          <w:b/>
+        </w:rPr>
+        <w:t>Bumblebee</w:t>
+      </w:r>
+      <w:proofErr w:type="spellEnd"/>
+      <w:r>
+        <w:rPr>
+          <w:b/>
+        </w:rPr>
+        <w:t xml:space="preserve"> 2 e XB3 </w:t>
+      </w:r>
+      <w:proofErr w:type="spellStart"/>
+      <w:r>
+        <w:rPr>
+          <w:b/>
+        </w:rPr>
+        <w:t>specs</w:t>
+      </w:r>
+      <w:proofErr w:type="spellEnd"/>
+    </w:p>
+    <w:p>
+      <w:pPr>
+        <w:pStyle w:val="Relatrio"/>
+      </w:pPr>
+      <w:proofErr w:type="gramStart"/>
+      <w:r>
+        <w:t>http:</w:t>
+      </w:r>
+      <w:proofErr w:type="gramEnd"/>
+      <w:r>
+        <w:t>//uprt.vscht.cz/kubicekm/Novinky%20ze%20sv%C4%9Bta/Stereo_Vision_Introduction_and_Applications.pdf</w:t>
+      </w:r>
+    </w:p>
+    <w:p>
+      <w:pPr>
+        <w:pStyle w:val="Relatrio"/>
+        <w:rPr>
+          <w:b/>
+          <w:lang w:val="en-US"/>
+        </w:rPr>
+      </w:pPr>
+      <w:r>
+        <w:rPr>
+          <w:b/>
+          <w:lang w:val="en-US"/>
+        </w:rPr>
+        <w:t>Bumblebee 2</w:t>
+      </w:r>
+    </w:p>
+    <w:p>
+      <w:pPr>
+        <w:pStyle w:val="Relatrio"/>
+        <w:rPr>
+          <w:lang w:val="en-US"/>
+        </w:rPr>
+      </w:pPr>
+      <w:r>
+        <w:rPr>
+          <w:lang w:val="en-US"/>
+        </w:rPr>
+        <w:t>http://3dvision-blog.com/forum/viewtopic.php?f=23&amp;t=2655</w:t>
+      </w:r>
+    </w:p>
+    <w:p>
+      <w:pPr>
+        <w:pStyle w:val="Relatrio"/>
+        <w:rPr>
+          <w:b/>
+        </w:rPr>
+      </w:pPr>
+      <w:proofErr w:type="spellStart"/>
+      <w:r>
+        <w:rPr>
+          <w:b/>
+        </w:rPr>
+        <w:lastRenderedPageBreak/>
+        <w:t>Bumblebee</w:t>
+      </w:r>
+      <w:proofErr w:type="spellEnd"/>
+      <w:r>
+        <w:rPr>
+          <w:b/>
+        </w:rPr>
+        <w:t xml:space="preserve"> XB3 </w:t>
+      </w:r>
+    </w:p>
+    <w:p>
+      <w:pPr>
+        <w:pStyle w:val="Relatrio"/>
+      </w:pPr>
+      <w:proofErr w:type="gramStart"/>
+      <w:r>
+        <w:t>http:</w:t>
+      </w:r>
+      <w:proofErr w:type="gramEnd"/>
+      <w:r>
+        <w:t>//www.ece.gatech.edu/academic/courses/ece4007/11fall/ECE4007GTS/sv1/documents/ASEDProposal.pdf</w:t>
+      </w:r>
+    </w:p>
+    <w:p>
+      <w:pPr>
+        <w:pStyle w:val="Relatrio"/>
+        <w:rPr>
+          <w:b/>
+        </w:rPr>
+      </w:pPr>
+      <w:r>
+        <w:rPr>
+          <w:b/>
+        </w:rPr>
+        <w:t>Kinect</w:t>
+      </w:r>
+    </w:p>
+    <w:p>
+      <w:pPr>
+        <w:pStyle w:val="Relatrio"/>
+      </w:pPr>
+    </w:p>
+    <w:p>
+      <w:pPr>
+        <w:pStyle w:val="Relatrio"/>
+        <w:rPr>
+          <w:b/>
+          <w:lang w:val="en-US"/>
+        </w:rPr>
+      </w:pPr>
+      <w:proofErr w:type="spellStart"/>
+      <w:r>
+        <w:rPr>
+          <w:b/>
+          <w:lang w:val="en-US"/>
+        </w:rPr>
+        <w:t>Primesence</w:t>
+      </w:r>
+      <w:proofErr w:type="spellEnd"/>
+    </w:p>
+    <w:p>
+      <w:pPr>
+        <w:pStyle w:val="Relatrio"/>
+        <w:rPr>
+          <w:lang w:val="en-US"/>
+        </w:rPr>
+      </w:pPr>
+    </w:p>
+    <w:p>
+      <w:pPr>
+        <w:pStyle w:val="Relatrio"/>
+        <w:rPr>
+          <w:b/>
+          <w:lang w:val="en-US"/>
+        </w:rPr>
+      </w:pPr>
+      <w:r>
+        <w:rPr>
+          <w:b/>
+          <w:lang w:val="en-US"/>
+        </w:rPr>
+        <w:t>Other Cameras</w:t>
+      </w:r>
+    </w:p>
+    <w:p>
+      <w:pPr>
+        <w:pStyle w:val="Relatrio"/>
+        <w:rPr>
+          <w:lang w:val="en-US"/>
+        </w:rPr>
+      </w:pPr>
+      <w:r>
+        <w:rPr>
+          <w:lang w:val="en-US"/>
+        </w:rPr>
+        <w:t>http://en.wikipedia.org/wiki/Time-of-flight_camera#Brands</w:t>
+      </w:r>
+    </w:p>
+    <w:p>
+      <w:pPr>
+        <w:pStyle w:val="Ttulo2"/>
+        <w:rPr>
+          <w:lang w:val="en-US"/>
+        </w:rPr>
+      </w:pPr>
+      <w:r>
+        <w:rPr>
+          <w:lang w:val="en-US"/>
+        </w:rPr>
+        <w:t xml:space="preserve">Systems </w:t>
+      </w:r>
+    </w:p>
+    <w:p>
+      <w:pPr>
+        <w:pStyle w:val="Relatrio"/>
+        <w:rPr>
+          <w:lang w:val="en-US"/>
+        </w:rPr>
+      </w:pPr>
+      <w:r>
+        <w:rPr>
+          <w:lang w:val="en-US"/>
+        </w:rPr>
+        <w:t xml:space="preserve">Show some examples of working systems. Point the technologies that they </w:t>
+      </w:r>
+      <w:proofErr w:type="gramStart"/>
+      <w:r>
+        <w:rPr>
+          <w:lang w:val="en-US"/>
+        </w:rPr>
+        <w:t>use,</w:t>
+      </w:r>
+      <w:proofErr w:type="gramEnd"/>
+      <w:r>
+        <w:rPr>
+          <w:lang w:val="en-US"/>
+        </w:rPr>
+        <w:t xml:space="preserve"> their characteristics and for what purposes where they developed and explain how they are used (static or moving camera, </w:t>
+      </w:r>
+      <w:proofErr w:type="spellStart"/>
+      <w:r>
+        <w:rPr>
+          <w:lang w:val="en-US"/>
+        </w:rPr>
+        <w:t>p.e.</w:t>
+      </w:r>
+      <w:proofErr w:type="spellEnd"/>
+      <w:r>
+        <w:rPr>
+          <w:lang w:val="en-US"/>
+        </w:rPr>
+        <w:t>)</w:t>
+      </w:r>
+    </w:p>
+    <w:p>
+      <w:pPr>
+        <w:pStyle w:val="Ttulo1"/>
+        <w:rPr>
+          <w:lang w:val="en-US"/>
+        </w:rPr>
+      </w:pPr>
+      <w:r>
+        <w:rPr>
+          <w:lang w:val="en-US"/>
+        </w:rPr>
+        <w:t xml:space="preserve">From Capture to Models </w:t>
+      </w:r>
+    </w:p>
+    <w:p>
+      <w:pPr>
+        <w:pStyle w:val="Relatrio"/>
+        <w:rPr>
+          <w:lang w:val="en-US"/>
+        </w:rPr>
+      </w:pPr>
+      <w:r>
+        <w:rPr>
+          <w:lang w:val="en-US"/>
+        </w:rPr>
+        <w:t>Mesh construction from point clouds.</w:t>
+      </w:r>
+    </w:p>
+    <w:p>
+      <w:pPr>
+        <w:pStyle w:val="Relatrio"/>
+        <w:rPr>
+          <w:lang w:val="en-US"/>
+        </w:rPr>
+      </w:pPr>
+      <w:r>
+        <w:rPr>
+          <w:lang w:val="en-US"/>
+        </w:rPr>
+        <w:t xml:space="preserve">Smoothing </w:t>
+      </w:r>
+    </w:p>
+    <w:p>
+      <w:pPr>
+        <w:pStyle w:val="Relatrio"/>
+        <w:rPr>
+          <w:lang w:val="en-US"/>
+        </w:rPr>
+      </w:pPr>
+      <w:proofErr w:type="gramStart"/>
+      <w:r>
+        <w:rPr>
+          <w:lang w:val="en-US"/>
+        </w:rPr>
+        <w:t>Color issue.</w:t>
+      </w:r>
+      <w:proofErr w:type="gramEnd"/>
+    </w:p>
+    <w:p>
+      <w:pPr>
+        <w:pStyle w:val="Relatrio"/>
+        <w:rPr>
+          <w:lang w:val="en-US"/>
+        </w:rPr>
+      </w:pPr>
+      <w:proofErr w:type="gramStart"/>
+      <w:r>
+        <w:rPr>
+          <w:lang w:val="en-US"/>
+        </w:rPr>
+        <w:t>Normal, reflection, etc.</w:t>
+      </w:r>
+      <w:proofErr w:type="gramEnd"/>
+    </w:p>
+    <w:p>
+      <w:pPr>
+        <w:pStyle w:val="Ttulo1"/>
+        <w:rPr>
+          <w:lang w:val="en-US"/>
+        </w:rPr>
+      </w:pPr>
+      <w:r>
+        <w:rPr>
+          <w:lang w:val="en-US"/>
+        </w:rPr>
+        <w:softHyphen/>
+      </w:r>
+      <w:r>
+        <w:rPr>
+          <w:lang w:val="en-US"/>
+        </w:rPr>
+        <w:softHyphen/>
+      </w:r>
+      <w:r>
+        <w:rPr>
+          <w:lang w:val="en-US"/>
+        </w:rPr>
+        <w:softHyphen/>
+      </w:r>
+      <w:r>
+        <w:rPr>
+          <w:lang w:val="en-US"/>
+        </w:rPr>
+        <w:softHyphen/>
+      </w:r>
+      <w:r>
+        <w:rPr>
+          <w:lang w:val="en-US"/>
+        </w:rPr>
+        <w:softHyphen/>
+      </w:r>
+      <w:r>
+        <w:rPr>
+          <w:lang w:val="en-US"/>
+        </w:rPr>
+        <w:softHyphen/>
+      </w:r>
+      <w:r>
+        <w:rPr>
+          <w:lang w:val="en-US"/>
+        </w:rPr>
+        <w:softHyphen/>
+      </w:r>
+      <w:r>
+        <w:rPr>
+          <w:lang w:val="en-US"/>
+        </w:rPr>
+        <w:t>Summary</w:t>
+      </w:r>
+    </w:p>
+    <w:p>
+      <w:pPr>
+        <w:pStyle w:val="Relatrio"/>
+        <w:rPr>
+          <w:lang w:val="en-US"/>
+        </w:rPr>
+      </w:pPr>
+      <w:r>
+        <w:rPr>
+          <w:lang w:val="en-US"/>
+        </w:rPr>
+        <w:t>Things</w:t>
+      </w:r>
+    </w:p>
+    <w:p>
+      <w:pPr>
+        <w:pStyle w:val="Relatrio"/>
+        <w:rPr>
+          <w:lang w:val="en-US"/>
+        </w:rPr>
+      </w:pPr>
+    </w:p>
     <w:sectPr>
-      <w:footerReference w:type="default" r:id="rId10"/>
+      <w:footerReference w:type="default" r:id="rId12"/>
       <w:footnotePr>
         <w:pos w:val="beneathText"/>
       </w:footnotePr>
@@ -1397,7 +2129,7 @@
                               <w:rStyle w:val="Nmerodepgina"/>
                               <w:noProof/>
                             </w:rPr>
-                            <w:t>7</w:t>
+                            <w:t>3</w:t>
                           </w:r>
                           <w:r>
                             <w:rPr>
@@ -1460,7 +2192,7 @@
                         <w:rStyle w:val="Nmerodepgina"/>
                         <w:noProof/>
                       </w:rPr>
-                      <w:t>7</w:t>
+                      <w:t>3</w:t>
                     </w:r>
                     <w:r>
                       <w:rPr>
@@ -5427,7 +6159,7 @@
 </file>
 
 <file path=customXml/itemProps2.xml><?xml version="1.0" encoding="utf-8"?>
-<ds:datastoreItem xmlns:ds="http://schemas.openxmlformats.org/officeDocument/2006/customXml" ds:itemID="{A1B9F2B0-15B0-481B-BACB-053634B8D31B}">
+<ds:datastoreItem xmlns:ds="http://schemas.openxmlformats.org/officeDocument/2006/customXml" ds:itemID="{997543C4-AA91-4E15-BED3-CAA6FCF202DF}">
   <ds:schemaRefs>
     <ds:schemaRef ds:uri="http://schemas.openxmlformats.org/officeDocument/2006/bibliography"/>
   </ds:schemaRefs>

</xml_diff>